<commit_message>
New translations email 10-1 [template] partner email – thank you email (without photos).docx (Spanish)
</commit_message>
<xml_diff>
--- a/public/email/crowdin/translations/es/Email 10-1 [TEMPLATE] Partner email – thank you email (without photos).docx
+++ b/public/email/crowdin/translations/es/Email 10-1 [TEMPLATE] Partner email – thank you email (without photos).docx
@@ -16,14 +16,14 @@
             <w:color w:val="1155cc"/>
             <w:u w:val="single"/>
           </w:rPr>
-          <w:t>English</w:t>
+          <w:t>Inglés</w:t>
         </w:r>
       </w:hyperlink>
       <w:r>
         <w:rPr>
           <w:color w:val="ff0000"/>
         </w:rPr>
-        <w:t xml:space="preserve"> / Portuguese / French / Thai / Vietnamese / Spanish</w:t>
+        <w:t xml:space="preserve"> / Portugués / Francés / Tailandés / Vietnamita / Español</w:t>
       </w:r>
     </w:p>
     <w:p>
@@ -45,7 +45,7 @@
         <w:pStyle w:val="P68B1DB1-Normal2"/>
       </w:pPr>
       <w:r>
-        <w:t>English</w:t>
+        <w:t>Inglés</w:t>
       </w:r>
     </w:p>
     <w:p/>
@@ -93,7 +93,7 @@
               <w:rPr>
                 <w:b w:val="1"/>
               </w:rPr>
-              <w:t>Brief</w:t>
+              <w:t>Breve</w:t>
             </w:r>
             <w:r>
               <w:t>:</w:t>
@@ -123,7 +123,7 @@
               <w:rPr>
                 <w:b w:val="1"/>
               </w:rPr>
-              <w:t xml:space="preserve">Target audience</w:t>
+              <w:t xml:space="preserve">Público objetivo</w:t>
             </w:r>
             <w:r>
               <w:t>:</w:t>
@@ -170,13 +170,13 @@
       <w:bookmarkStart w:colFirst="0" w:colLast="0" w:name="_pn640rj848nk" w:id="1"/>
       <w:bookmarkEnd w:id="1"/>
       <w:r>
-        <w:t xml:space="preserve">You made our event a success! 🎉</w:t>
+        <w:t xml:space="preserve">¡Hiciste que nuestro evento fuera un éxito! 🎉</w:t>
       </w:r>
     </w:p>
     <w:p/>
     <w:p>
       <w:r>
-        <w:t xml:space="preserve">Hi </w:t>
+        <w:t xml:space="preserve">Hola </w:t>
       </w:r>
       <w:r>
         <w:rPr>
@@ -191,7 +191,7 @@
     <w:p/>
     <w:p>
       <w:r>
-        <w:t xml:space="preserve">Thank you for attending </w:t>
+        <w:t xml:space="preserve">Gracias por asistir a </w:t>
       </w:r>
       <w:r>
         <w:rPr>
@@ -200,7 +200,7 @@
         <w:t xml:space="preserve">[EVENT NAME]</w:t>
       </w:r>
       <w:r>
-        <w:t xml:space="preserve"> in </w:t>
+        <w:t xml:space="preserve"> en </w:t>
       </w:r>
       <w:r>
         <w:rPr>
@@ -218,7 +218,7 @@
         <w:t>[COUNTRY]</w:t>
       </w:r>
       <w:r>
-        <w:t xml:space="preserve">. We hope you had a great time, and it was a pleasure getting to know you!</w:t>
+        <w:t xml:space="preserve">. Esperamos que lo hayas pasado muy bien, ¡y ha sido un placer conocerte!</w:t>
       </w:r>
     </w:p>
     <w:p/>
@@ -293,12 +293,12 @@
                 <wp:inline distB="114300" distT="114300" distL="114300" distR="114300">
                   <wp:extent cx="690563" cy="699416"/>
                   <wp:effectExtent b="0" l="0" r="0" t="0"/>
-                  <wp:docPr id="2" name="image2.png"/>
+                  <wp:docPr id="2" name="imagen2.png"/>
                   <a:graphic>
                     <a:graphicData uri="http://schemas.openxmlformats.org/drawingml/2006/picture">
                       <pic:pic>
                         <pic:nvPicPr>
-                          <pic:cNvPr id="0" name="image2.png"/>
+                          <pic:cNvPr id="0" name="imagen2.png"/>
                           <pic:cNvPicPr preferRelativeResize="0"/>
                         </pic:nvPicPr>
                         <pic:blipFill>
@@ -359,12 +359,12 @@
                 <wp:inline distB="114300" distT="114300" distL="114300" distR="114300">
                   <wp:extent cx="642004" cy="650235"/>
                   <wp:effectExtent b="0" l="0" r="0" t="0"/>
-                  <wp:docPr id="1" name="image3.png"/>
+                  <wp:docPr id="1" name="imagen3.png"/>
                   <a:graphic>
                     <a:graphicData uri="http://schemas.openxmlformats.org/drawingml/2006/picture">
                       <pic:pic>
                         <pic:nvPicPr>
-                          <pic:cNvPr id="0" name="image3.png"/>
+                          <pic:cNvPr id="0" name="imagen3.png"/>
                           <pic:cNvPicPr preferRelativeResize="0"/>
                         </pic:nvPicPr>
                         <pic:blipFill>
@@ -417,12 +417,12 @@
                 <wp:inline distB="114300" distT="114300" distL="114300" distR="114300">
                   <wp:extent cx="708475" cy="716910"/>
                   <wp:effectExtent b="0" l="0" r="0" t="0"/>
-                  <wp:docPr id="3" name="image1.png"/>
+                  <wp:docPr id="3" name="imagen1.png"/>
                   <a:graphic>
                     <a:graphicData uri="http://schemas.openxmlformats.org/drawingml/2006/picture">
                       <pic:pic>
                         <pic:nvPicPr>
-                          <pic:cNvPr id="0" name="image1.png"/>
+                          <pic:cNvPr id="0" name="imagen1.png"/>
                           <pic:cNvPicPr preferRelativeResize="0"/>
                         </pic:nvPicPr>
                         <pic:blipFill>
@@ -452,7 +452,7 @@
     </w:tbl>
     <w:p>
       <w:r>
-        <w:t xml:space="preserve">We hope the event inspired you as much as it did us, and let’s keep growing together!</w:t>
+        <w:t xml:space="preserve">Esperamos que el evento te haya inspirado tanto como a nosotros, ¡y que sigamos creciendo juntos!</w:t>
       </w:r>
     </w:p>
     <w:p/>
@@ -503,7 +503,7 @@
         <w:pStyle w:val="P68B1DB1-Normal3"/>
       </w:pPr>
       <w:r>
-        <w:t xml:space="preserve">choose either one</w:t>
+        <w:t xml:space="preserve">elija uno de los dos</w:t>
       </w:r>
     </w:p>
   </w:comment>

</xml_diff>